<commit_message>
Some insignificant modifications have been applied in paragraph one
</commit_message>
<xml_diff>
--- a/Linux-Operational-Basics-Part1-Homework.docx
+++ b/Linux-Operational-Basics-Part1-Homework.docx
@@ -674,6 +674,7 @@
         </w:rPr>
       </w:pPr>
       <w:proofErr w:type="spellStart"/>
+      <w:proofErr w:type="gramStart"/>
       <w:r>
         <w:rPr>
           <w:rFonts w:ascii="Arial" w:hAnsi="Arial" w:cs="Arial"/>
@@ -774,7 +775,7 @@
         <w:rPr>
           <w:rFonts w:ascii="Arial" w:hAnsi="Arial" w:cs="Arial"/>
         </w:rPr>
-        <w:t>3</w:t>
+        <w:t>1</w:t>
       </w:r>
       <w:r>
         <w:rPr>
@@ -881,7 +882,6 @@
         <w:t xml:space="preserve"> </w:t>
       </w:r>
       <w:proofErr w:type="spellStart"/>
-      <w:proofErr w:type="gramStart"/>
       <w:r>
         <w:rPr>
           <w:rFonts w:ascii="Arial" w:hAnsi="Arial" w:cs="Arial"/>
@@ -895,6 +895,20 @@
         </w:rPr>
         <w:t xml:space="preserve"> </w:t>
       </w:r>
+      <w:proofErr w:type="spellStart"/>
+      <w:r>
+        <w:rPr>
+          <w:rFonts w:ascii="Arial" w:hAnsi="Arial" w:cs="Arial"/>
+        </w:rPr>
+        <w:t>Elive</w:t>
+      </w:r>
+      <w:proofErr w:type="spellEnd"/>
+      <w:r>
+        <w:rPr>
+          <w:rFonts w:ascii="Arial" w:hAnsi="Arial" w:cs="Arial"/>
+        </w:rPr>
+        <w:t>,</w:t>
+      </w:r>
       <w:r>
         <w:rPr>
           <w:rFonts w:ascii="Arial" w:hAnsi="Arial" w:cs="Arial"/>
@@ -909,81 +923,87 @@
         <w:t>Xandros</w:t>
       </w:r>
       <w:proofErr w:type="spellEnd"/>
+      <w:r>
+        <w:rPr>
+          <w:rFonts w:ascii="Arial" w:hAnsi="Arial" w:cs="Arial"/>
+        </w:rPr>
+        <w:t xml:space="preserve">, </w:t>
+      </w:r>
+      <w:proofErr w:type="spellStart"/>
+      <w:r>
+        <w:rPr>
+          <w:rFonts w:ascii="Arial" w:hAnsi="Arial" w:cs="Arial"/>
+        </w:rPr>
+        <w:t>Yoper</w:t>
+      </w:r>
+      <w:proofErr w:type="spellEnd"/>
+      <w:r>
+        <w:rPr>
+          <w:rFonts w:ascii="Arial" w:hAnsi="Arial" w:cs="Arial"/>
+        </w:rPr>
+        <w:t xml:space="preserve">, </w:t>
+      </w:r>
+      <w:proofErr w:type="spellStart"/>
+      <w:r>
+        <w:rPr>
+          <w:rFonts w:ascii="Arial" w:hAnsi="Arial" w:cs="Arial"/>
+        </w:rPr>
+        <w:t>Linspire</w:t>
+      </w:r>
+      <w:proofErr w:type="spellEnd"/>
+      <w:r>
+        <w:rPr>
+          <w:rFonts w:ascii="Arial" w:hAnsi="Arial" w:cs="Arial"/>
+        </w:rPr>
+        <w:t xml:space="preserve">, </w:t>
+      </w:r>
+      <w:proofErr w:type="spellStart"/>
+      <w:r>
+        <w:rPr>
+          <w:rFonts w:ascii="Arial" w:hAnsi="Arial" w:cs="Arial"/>
+        </w:rPr>
+        <w:t>GoboLinux</w:t>
+      </w:r>
+      <w:proofErr w:type="spellEnd"/>
+      <w:r>
+        <w:rPr>
+          <w:rFonts w:ascii="Arial" w:hAnsi="Arial" w:cs="Arial"/>
+        </w:rPr>
+        <w:t xml:space="preserve"> и </w:t>
+      </w:r>
+      <w:proofErr w:type="spellStart"/>
+      <w:r>
+        <w:rPr>
+          <w:rFonts w:ascii="Arial" w:hAnsi="Arial" w:cs="Arial"/>
+        </w:rPr>
+        <w:t>Kurumin</w:t>
+      </w:r>
+      <w:proofErr w:type="spellEnd"/>
+      <w:r>
+        <w:rPr>
+          <w:rFonts w:ascii="Arial" w:hAnsi="Arial" w:cs="Arial"/>
+        </w:rPr>
+        <w:t xml:space="preserve"> </w:t>
+      </w:r>
+      <w:r>
+        <w:rPr>
+          <w:rFonts w:ascii="Arial" w:hAnsi="Arial" w:cs="Arial"/>
+          <w:b/>
+        </w:rPr>
+        <w:t>Linux</w:t>
+      </w:r>
+      <w:r>
+        <w:rPr>
+          <w:rFonts w:ascii="Arial" w:hAnsi="Arial" w:cs="Arial"/>
+        </w:rPr>
+        <w:t>.</w:t>
+      </w:r>
       <w:proofErr w:type="gramEnd"/>
       <w:r>
         <w:rPr>
           <w:rFonts w:ascii="Arial" w:hAnsi="Arial" w:cs="Arial"/>
         </w:rPr>
-        <w:t xml:space="preserve">, </w:t>
-      </w:r>
-      <w:proofErr w:type="spellStart"/>
-      <w:r>
-        <w:rPr>
-          <w:rFonts w:ascii="Arial" w:hAnsi="Arial" w:cs="Arial"/>
-        </w:rPr>
-        <w:t>Yoper</w:t>
-      </w:r>
-      <w:proofErr w:type="spellEnd"/>
-      <w:r>
-        <w:rPr>
-          <w:rFonts w:ascii="Arial" w:hAnsi="Arial" w:cs="Arial"/>
-        </w:rPr>
-        <w:t xml:space="preserve">, </w:t>
-      </w:r>
-      <w:proofErr w:type="spellStart"/>
-      <w:r>
-        <w:rPr>
-          <w:rFonts w:ascii="Arial" w:hAnsi="Arial" w:cs="Arial"/>
-        </w:rPr>
-        <w:t>Linspire</w:t>
-      </w:r>
-      <w:proofErr w:type="spellEnd"/>
-      <w:r>
-        <w:rPr>
-          <w:rFonts w:ascii="Arial" w:hAnsi="Arial" w:cs="Arial"/>
-        </w:rPr>
-        <w:t xml:space="preserve">, </w:t>
-      </w:r>
-      <w:proofErr w:type="spellStart"/>
-      <w:r>
-        <w:rPr>
-          <w:rFonts w:ascii="Arial" w:hAnsi="Arial" w:cs="Arial"/>
-        </w:rPr>
-        <w:t>GoboLinux</w:t>
-      </w:r>
-      <w:proofErr w:type="spellEnd"/>
-      <w:r>
-        <w:rPr>
-          <w:rFonts w:ascii="Arial" w:hAnsi="Arial" w:cs="Arial"/>
-        </w:rPr>
-        <w:t xml:space="preserve"> и </w:t>
-      </w:r>
-      <w:proofErr w:type="spellStart"/>
-      <w:r>
-        <w:rPr>
-          <w:rFonts w:ascii="Arial" w:hAnsi="Arial" w:cs="Arial"/>
-        </w:rPr>
-        <w:t>Kurumin</w:t>
-      </w:r>
-      <w:proofErr w:type="spellEnd"/>
-      <w:r>
-        <w:rPr>
-          <w:rFonts w:ascii="Arial" w:hAnsi="Arial" w:cs="Arial"/>
-        </w:rPr>
-        <w:t xml:space="preserve"> </w:t>
-      </w:r>
-      <w:r>
-        <w:rPr>
-          <w:rFonts w:ascii="Arial" w:hAnsi="Arial" w:cs="Arial"/>
-          <w:b/>
-        </w:rPr>
-        <w:t>Linux</w:t>
-      </w:r>
-      <w:r>
-        <w:rPr>
-          <w:rFonts w:ascii="Arial" w:hAnsi="Arial" w:cs="Arial"/>
-        </w:rPr>
-        <w:t xml:space="preserve">. </w:t>
+        <w:t xml:space="preserve"> </w:t>
       </w:r>
       <w:proofErr w:type="spellStart"/>
       <w:r>
@@ -1157,6 +1177,7 @@
         <w:spacing w:before="0" w:beforeAutospacing="0" w:after="0" w:afterAutospacing="0"/>
         <w:rPr>
           <w:rFonts w:ascii="Arial" w:hAnsi="Arial" w:cs="Arial"/>
+          <w:lang w:val="bg-BG"/>
         </w:rPr>
       </w:pPr>
       <w:r>
@@ -1322,6 +1343,27 @@
           <w:rFonts w:ascii="Arial" w:hAnsi="Arial" w:cs="Arial"/>
         </w:rPr>
         <w:t>.</w:t>
+      </w:r>
+      <w:r>
+        <w:rPr>
+          <w:rFonts w:ascii="Arial" w:hAnsi="Arial" w:cs="Arial"/>
+          <w:lang w:val="bg-BG"/>
+        </w:rPr>
+        <w:t xml:space="preserve"> </w:t>
+      </w:r>
+      <w:r>
+        <w:rPr>
+          <w:rFonts w:ascii="Arial" w:hAnsi="Arial" w:cs="Arial"/>
+          <w:lang w:val="bg-BG"/>
+        </w:rPr>
+        <w:t>С</w:t>
+      </w:r>
+      <w:r>
+        <w:rPr>
+          <w:rFonts w:ascii="Arial" w:hAnsi="Arial" w:cs="Arial"/>
+          <w:lang w:val="bg-BG"/>
+        </w:rPr>
+        <w:t>вободно достъпна е на страницата на SGI.</w:t>
       </w:r>
     </w:p>
     <w:p>
@@ -1330,7 +1372,6 @@
         <w:spacing w:before="0" w:beforeAutospacing="0" w:after="0" w:afterAutospacing="0"/>
         <w:rPr>
           <w:rFonts w:ascii="Arial" w:hAnsi="Arial" w:cs="Arial"/>
-          <w:lang w:val="bg-BG"/>
         </w:rPr>
       </w:pPr>
     </w:p>
@@ -1708,7 +1749,15 @@
           <w:rFonts w:ascii="Arial" w:hAnsi="Arial" w:cs="Arial"/>
           <w:lang w:val="bg-BG"/>
         </w:rPr>
-        <w:t>. Нейна отличителна особеност е наличието на няколко копия на суперблока, което увеличава надеждността на съхранение на данните. Освен това, тя има характерен, много ефективен механизъм за кеширане на дисковите операции, което осигурява забеле</w:t>
+        <w:t xml:space="preserve">. Нейна отличителна особеност е наличието на няколко копия на суперблока, което увеличава надеждността на съхранение на данните. Освен това, тя има характерен, много ефективен механизъм за кеширане на </w:t>
+      </w:r>
+      <w:r>
+        <w:rPr>
+          <w:rFonts w:ascii="Arial" w:hAnsi="Arial" w:cs="Arial"/>
+          <w:lang w:val="bg-BG"/>
+        </w:rPr>
+        <w:lastRenderedPageBreak/>
+        <w:t>дисковите операции, което осигурява забеле</w:t>
       </w:r>
       <w:r>
         <w:rPr>
@@ -1722,15 +1771,7 @@
           <w:rFonts w:ascii="Arial" w:hAnsi="Arial" w:cs="Arial"/>
           <w:lang w:val="bg-BG"/>
         </w:rPr>
-        <w:t xml:space="preserve">Обратната </w:t>
-      </w:r>
-      <w:r>
-        <w:rPr>
-          <w:rFonts w:ascii="Arial" w:hAnsi="Arial" w:cs="Arial"/>
-          <w:lang w:val="bg-BG"/>
-        </w:rPr>
-        <w:lastRenderedPageBreak/>
-        <w:t>страна на това бързодействие е относително ниската устойчивост при аварийно завършване на работата (вследствие на блокиране на компютъра или спиране на захранването), тъй като отложеният запис на изменението на файловете увеличава вероятността за нарушаване на връзката между техните информационни възли и блоковете с данни.</w:t>
+        <w:t>Обратната страна на това бързодействие е относително ниската устойчивост при аварийно завършване на работата (вследствие на блокиране на компютъра или спиране на захранването), тъй като отложеният запис на изменението на файловете увеличава вероятността за нарушаване на връзката между техните информационни възли и блоковете с данни.</w:t>
       </w:r>
     </w:p>
     <w:p>

</xml_diff>

<commit_message>
Paragraph for ext3 file system has been added
</commit_message>
<xml_diff>
--- a/Linux-Operational-Basics-Part1-Homework.docx
+++ b/Linux-Operational-Basics-Part1-Homework.docx
@@ -1719,7 +1719,6 @@
         <w:spacing w:before="113" w:beforeAutospacing="0" w:after="113" w:afterAutospacing="0"/>
         <w:rPr>
           <w:rFonts w:ascii="Arial" w:hAnsi="Arial" w:cs="Arial"/>
-          <w:lang w:val="bg-BG"/>
         </w:rPr>
       </w:pPr>
       <w:r>
@@ -1773,6 +1772,292 @@
         </w:rPr>
         <w:t>Обратната страна на това бързодействие е относително ниската устойчивост при аварийно завършване на работата (вследствие на блокиране на компютъра или спиране на захранването), тъй като отложеният запис на изменението на файловете увеличава вероятността за нарушаване на връзката между техните информационни възли и блоковете с данни.</w:t>
       </w:r>
+    </w:p>
+    <w:p>
+      <w:pPr>
+        <w:pStyle w:val="western"/>
+        <w:spacing w:before="113" w:beforeAutospacing="0" w:after="113" w:afterAutospacing="0"/>
+        <w:rPr>
+          <w:rFonts w:ascii="Arial" w:hAnsi="Arial" w:cs="Arial"/>
+          <w:lang w:val="bg-BG"/>
+        </w:rPr>
+      </w:pPr>
+      <w:r>
+        <w:rPr>
+          <w:rFonts w:ascii="Arial" w:hAnsi="Arial" w:cs="Arial"/>
+        </w:rPr>
+        <w:t xml:space="preserve">4. </w:t>
+      </w:r>
+      <w:r>
+        <w:rPr>
+          <w:rFonts w:ascii="Arial" w:hAnsi="Arial" w:cs="Arial"/>
+          <w:b/>
+        </w:rPr>
+        <w:t>EXT3</w:t>
+      </w:r>
+      <w:r>
+        <w:rPr>
+          <w:rFonts w:ascii="Arial" w:hAnsi="Arial" w:cs="Arial"/>
+        </w:rPr>
+        <w:t>.</w:t>
+      </w:r>
+      <w:r>
+        <w:rPr>
+          <w:rFonts w:ascii="Arial" w:hAnsi="Arial" w:cs="Arial"/>
+        </w:rPr>
+        <w:t xml:space="preserve"> </w:t>
+      </w:r>
+      <w:r>
+        <w:rPr>
+          <w:rFonts w:ascii="Arial" w:hAnsi="Arial" w:cs="Arial"/>
+          <w:b/>
+        </w:rPr>
+        <w:t>Linux</w:t>
+      </w:r>
+      <w:r>
+        <w:rPr>
+          <w:rFonts w:ascii="Arial" w:hAnsi="Arial" w:cs="Arial"/>
+        </w:rPr>
+        <w:t xml:space="preserve"> </w:t>
+      </w:r>
+      <w:proofErr w:type="spellStart"/>
+      <w:r>
+        <w:rPr>
+          <w:rFonts w:ascii="Arial" w:hAnsi="Arial" w:cs="Arial"/>
+        </w:rPr>
+        <w:t>д</w:t>
+      </w:r>
+      <w:r>
+        <w:rPr>
+          <w:rFonts w:ascii="Arial" w:hAnsi="Arial" w:cs="Arial"/>
+        </w:rPr>
+        <w:t>истрибуциите</w:t>
+      </w:r>
+      <w:proofErr w:type="spellEnd"/>
+      <w:r>
+        <w:rPr>
+          <w:rFonts w:ascii="Arial" w:hAnsi="Arial" w:cs="Arial"/>
+        </w:rPr>
+        <w:t xml:space="preserve"> </w:t>
+      </w:r>
+      <w:proofErr w:type="spellStart"/>
+      <w:r>
+        <w:rPr>
+          <w:rFonts w:ascii="Arial" w:hAnsi="Arial" w:cs="Arial"/>
+        </w:rPr>
+        <w:t>по</w:t>
+      </w:r>
+      <w:proofErr w:type="spellEnd"/>
+      <w:r>
+        <w:rPr>
+          <w:rFonts w:ascii="Arial" w:hAnsi="Arial" w:cs="Arial"/>
+        </w:rPr>
+        <w:t xml:space="preserve"> </w:t>
+      </w:r>
+      <w:proofErr w:type="spellStart"/>
+      <w:r>
+        <w:rPr>
+          <w:rFonts w:ascii="Arial" w:hAnsi="Arial" w:cs="Arial"/>
+        </w:rPr>
+        <w:t>подразбиране</w:t>
+      </w:r>
+      <w:proofErr w:type="spellEnd"/>
+      <w:r>
+        <w:rPr>
+          <w:rFonts w:ascii="Arial" w:hAnsi="Arial" w:cs="Arial"/>
+        </w:rPr>
+        <w:t xml:space="preserve"> </w:t>
+      </w:r>
+      <w:proofErr w:type="spellStart"/>
+      <w:r>
+        <w:rPr>
+          <w:rFonts w:ascii="Arial" w:hAnsi="Arial" w:cs="Arial"/>
+        </w:rPr>
+        <w:t>ползват</w:t>
+      </w:r>
+      <w:proofErr w:type="spellEnd"/>
+      <w:r>
+        <w:t xml:space="preserve"> </w:t>
+      </w:r>
+      <w:r>
+        <w:rPr>
+          <w:rFonts w:ascii="Arial" w:hAnsi="Arial" w:cs="Arial"/>
+          <w:b/>
+        </w:rPr>
+        <w:t>EXT3</w:t>
+      </w:r>
+      <w:r>
+        <w:rPr>
+          <w:rFonts w:ascii="Arial" w:hAnsi="Arial" w:cs="Arial"/>
+          <w:lang w:val="bg-BG"/>
+        </w:rPr>
+        <w:t>, която</w:t>
+      </w:r>
+      <w:r>
+        <w:rPr>
+          <w:rFonts w:ascii="Arial" w:hAnsi="Arial" w:cs="Arial"/>
+          <w:lang w:val="bg-BG"/>
+        </w:rPr>
+        <w:t xml:space="preserve"> не е нищо повече от протоколираща н</w:t>
+      </w:r>
+      <w:r>
+        <w:rPr>
+          <w:rFonts w:ascii="Arial" w:hAnsi="Arial" w:cs="Arial"/>
+          <w:lang w:val="bg-BG"/>
+        </w:rPr>
+        <w:t xml:space="preserve">адстройка на класическата </w:t>
+      </w:r>
+      <w:r>
+        <w:rPr>
+          <w:rFonts w:ascii="Arial" w:hAnsi="Arial" w:cs="Arial"/>
+          <w:b/>
+        </w:rPr>
+        <w:t>EXT2</w:t>
+      </w:r>
+      <w:r>
+        <w:rPr>
+          <w:rFonts w:ascii="Arial" w:hAnsi="Arial" w:cs="Arial"/>
+          <w:lang w:val="bg-BG"/>
+        </w:rPr>
+        <w:t xml:space="preserve">, разработена от Стивън Туиди в компанията Red Hat и поддържана от ядрото на </w:t>
+      </w:r>
+      <w:r>
+        <w:rPr>
+          <w:rFonts w:ascii="Arial" w:hAnsi="Arial" w:cs="Arial"/>
+          <w:b/>
+          <w:lang w:val="bg-BG"/>
+        </w:rPr>
+        <w:t>Linux</w:t>
+      </w:r>
+      <w:r>
+        <w:rPr>
+          <w:rFonts w:ascii="Arial" w:hAnsi="Arial" w:cs="Arial"/>
+          <w:lang w:val="bg-BG"/>
+        </w:rPr>
+        <w:t xml:space="preserve"> от версия 2.4.16. Като резултат от този произход, тя запазва пълна съвместимост със своя прародител, включително и на нив</w:t>
+      </w:r>
+      <w:r>
+        <w:rPr>
+          <w:rFonts w:ascii="Arial" w:hAnsi="Arial" w:cs="Arial"/>
+          <w:lang w:val="bg-BG"/>
+        </w:rPr>
+        <w:t xml:space="preserve">о обслужващи програми. Прехода от </w:t>
+      </w:r>
+      <w:r>
+        <w:rPr>
+          <w:rFonts w:ascii="Arial" w:hAnsi="Arial" w:cs="Arial"/>
+          <w:b/>
+          <w:lang w:val="bg-BG"/>
+        </w:rPr>
+        <w:t>ЕXT2</w:t>
+      </w:r>
+      <w:r>
+        <w:rPr>
+          <w:rFonts w:ascii="Arial" w:hAnsi="Arial" w:cs="Arial"/>
+          <w:lang w:val="bg-BG"/>
+        </w:rPr>
+        <w:t xml:space="preserve"> към </w:t>
+      </w:r>
+      <w:r>
+        <w:rPr>
+          <w:rFonts w:ascii="Arial" w:hAnsi="Arial" w:cs="Arial"/>
+          <w:b/>
+        </w:rPr>
+        <w:t>EXT</w:t>
+      </w:r>
+      <w:r>
+        <w:rPr>
+          <w:rFonts w:ascii="Arial" w:hAnsi="Arial" w:cs="Arial"/>
+          <w:b/>
+          <w:lang w:val="bg-BG"/>
+        </w:rPr>
+        <w:t>3</w:t>
+      </w:r>
+      <w:r>
+        <w:rPr>
+          <w:rFonts w:ascii="Arial" w:hAnsi="Arial" w:cs="Arial"/>
+          <w:lang w:val="bg-BG"/>
+        </w:rPr>
+        <w:t xml:space="preserve"> може да бъде осъществен с просто добавяне на журналния файл към първия дял, не само без преформатиране на дяла, но даже и без рестартиране на машината. </w:t>
+      </w:r>
+    </w:p>
+    <w:p>
+      <w:pPr>
+        <w:pStyle w:val="western"/>
+        <w:spacing w:before="113" w:beforeAutospacing="0" w:after="113" w:afterAutospacing="0"/>
+        <w:rPr>
+          <w:rFonts w:ascii="Arial" w:hAnsi="Arial" w:cs="Arial"/>
+          <w:lang w:val="bg-BG"/>
+        </w:rPr>
+      </w:pPr>
+      <w:proofErr w:type="spellStart"/>
+      <w:proofErr w:type="gramStart"/>
+      <w:r>
+        <w:rPr>
+          <w:rFonts w:ascii="Arial" w:hAnsi="Arial" w:cs="Arial"/>
+        </w:rPr>
+        <w:t>Голямо</w:t>
+      </w:r>
+      <w:proofErr w:type="spellEnd"/>
+      <w:r>
+        <w:rPr>
+          <w:rFonts w:ascii="Arial" w:hAnsi="Arial" w:cs="Arial"/>
+          <w:lang w:val="bg-BG"/>
+        </w:rPr>
+        <w:t xml:space="preserve"> </w:t>
+      </w:r>
+      <w:r>
+        <w:rPr>
+          <w:rFonts w:ascii="Arial" w:hAnsi="Arial" w:cs="Arial"/>
+          <w:lang w:val="bg-BG"/>
+        </w:rPr>
+        <w:t>предимство е едва ли не максим</w:t>
+      </w:r>
+      <w:r>
+        <w:rPr>
+          <w:rFonts w:ascii="Arial" w:hAnsi="Arial" w:cs="Arial"/>
+          <w:lang w:val="bg-BG"/>
+        </w:rPr>
+        <w:t>алната надеждност на системата.</w:t>
+      </w:r>
+      <w:proofErr w:type="gramEnd"/>
+      <w:r>
+        <w:rPr>
+          <w:rFonts w:ascii="Arial" w:hAnsi="Arial" w:cs="Arial"/>
+          <w:lang w:val="bg-BG"/>
+        </w:rPr>
+        <w:t xml:space="preserve"> В</w:t>
+      </w:r>
+      <w:r>
+        <w:rPr>
+          <w:rFonts w:ascii="Arial" w:hAnsi="Arial" w:cs="Arial"/>
+          <w:lang w:val="bg-BG"/>
+        </w:rPr>
+        <w:t xml:space="preserve"> </w:t>
+      </w:r>
+      <w:r>
+        <w:rPr>
+          <w:rFonts w:ascii="Arial" w:hAnsi="Arial" w:cs="Arial"/>
+          <w:b/>
+        </w:rPr>
+        <w:t>EXT3</w:t>
+      </w:r>
+      <w:r>
+        <w:rPr>
+          <w:rFonts w:ascii="Arial" w:hAnsi="Arial" w:cs="Arial"/>
+          <w:lang w:val="bg-BG"/>
+        </w:rPr>
+        <w:t xml:space="preserve"> е възможно протоколиране на операциите не само с метаданните на файловете, но и със самите данни.</w:t>
+      </w:r>
+    </w:p>
+    <w:p>
+      <w:pPr>
+        <w:pStyle w:val="western"/>
+        <w:spacing w:before="113" w:beforeAutospacing="0" w:after="113" w:afterAutospacing="0"/>
+        <w:rPr>
+          <w:rFonts w:ascii="Arial" w:hAnsi="Arial" w:cs="Arial"/>
+        </w:rPr>
+      </w:pPr>
     </w:p>
     <w:p>
       <w:pPr>

</xml_diff>

<commit_message>
additional info has been added for ext3
</commit_message>
<xml_diff>
--- a/Linux-Operational-Basics-Part1-Homework.docx
+++ b/Linux-Operational-Basics-Part1-Homework.docx
@@ -1987,7 +1987,6 @@
         <w:spacing w:before="113" w:beforeAutospacing="0" w:after="113" w:afterAutospacing="0"/>
         <w:rPr>
           <w:rFonts w:ascii="Arial" w:hAnsi="Arial" w:cs="Arial"/>
-          <w:lang w:val="bg-BG"/>
         </w:rPr>
       </w:pPr>
       <w:proofErr w:type="spellStart"/>
@@ -2049,6 +2048,63 @@
         </w:rPr>
         <w:t xml:space="preserve"> е възможно протоколиране на операциите не само с метаданните на файловете, но и със самите данни.</w:t>
       </w:r>
+    </w:p>
+    <w:p>
+      <w:pPr>
+        <w:pStyle w:val="western"/>
+        <w:spacing w:before="113" w:beforeAutospacing="0" w:after="113" w:afterAutospacing="0"/>
+        <w:rPr>
+          <w:rFonts w:ascii="Arial" w:hAnsi="Arial" w:cs="Arial"/>
+          <w:lang w:val="bg-BG"/>
+        </w:rPr>
+      </w:pPr>
+      <w:r>
+        <w:rPr>
+          <w:rFonts w:ascii="Arial" w:hAnsi="Arial" w:cs="Arial"/>
+          <w:lang w:val="bg-BG"/>
+        </w:rPr>
+        <w:t xml:space="preserve">В </w:t>
+      </w:r>
+      <w:r>
+        <w:rPr>
+          <w:rFonts w:ascii="Arial" w:hAnsi="Arial" w:cs="Arial"/>
+          <w:b/>
+        </w:rPr>
+        <w:t>EXT3</w:t>
+      </w:r>
+      <w:r>
+        <w:rPr>
+          <w:rFonts w:ascii="Arial" w:hAnsi="Arial" w:cs="Arial"/>
+          <w:lang w:val="bg-BG"/>
+        </w:rPr>
+        <w:t xml:space="preserve"> са предвидени три режима на работа – пълно протоколиране (full data journaling), протоколиране с обратен запис (writeback), а също и активираното по подразбиране последователно протоколиране (ordered).</w:t>
+      </w:r>
+    </w:p>
+    <w:p>
+      <w:pPr>
+        <w:pStyle w:val="western"/>
+        <w:spacing w:before="113" w:beforeAutospacing="0" w:after="113" w:afterAutospacing="0"/>
+        <w:rPr>
+          <w:rFonts w:ascii="Arial" w:hAnsi="Arial" w:cs="Arial"/>
+          <w:lang w:val="bg-BG"/>
+        </w:rPr>
+      </w:pPr>
+      <w:r>
+        <w:rPr>
+          <w:rFonts w:ascii="Arial" w:hAnsi="Arial" w:cs="Arial"/>
+          <w:lang w:val="bg-BG"/>
+        </w:rPr>
+        <w:t>Режима на пълно протоколиране, както лесно може да се досетим от името му, се разпростира и върху метаданните, и върху данните на файловете. Всичките техни изменения отначало се записват в журналния файл и чак след това се фиксират на диска. В случай на аварийно спиране на работата, може повторно да прочетем журнала и да приведем данните и метаданните в непротиворечиво състояние. Този механизъм практически премахва загубите на данни, но е най-бавният от трите режима на работа.</w:t>
+      </w:r>
+    </w:p>
+    <w:p>
+      <w:pPr>
+        <w:pStyle w:val="western"/>
+        <w:spacing w:before="113" w:beforeAutospacing="0" w:after="113" w:afterAutospacing="0"/>
+        <w:rPr>
+          <w:rFonts w:ascii="Arial" w:hAnsi="Arial" w:cs="Arial"/>
+        </w:rPr>
+      </w:pPr>
     </w:p>
     <w:p>
       <w:pPr>

</xml_diff>